<commit_message>
Remove doc references to LM step 4 as required for LP
</commit_message>
<xml_diff>
--- a/toolbox/doc/Linkage Priority Developer Documentation.docx
+++ b/toolbox/doc/Linkage Priority Developer Documentation.docx
@@ -242,8 +242,6 @@
         <w:t>Table of Contents</w:t>
       </w:r>
     </w:p>
-    <w:bookmarkStart w:id="1" w:name="_GoBack"/>
-    <w:bookmarkEnd w:id="1"/>
     <w:p>
       <w:pPr>
         <w:pStyle w:val="TOC1"/>
@@ -2260,12 +2258,12 @@
       <w:r>
         <w:br w:type="page"/>
       </w:r>
-      <w:bookmarkStart w:id="2" w:name="_Toc497384531"/>
+      <w:bookmarkStart w:id="1" w:name="_Toc497384531"/>
       <w:r>
         <w:lastRenderedPageBreak/>
         <w:t>Introduction</w:t>
       </w:r>
-      <w:bookmarkEnd w:id="2"/>
+      <w:bookmarkEnd w:id="1"/>
     </w:p>
     <w:p>
       <w:r>
@@ -2437,11 +2435,11 @@
       <w:pPr>
         <w:pStyle w:val="Heading1"/>
       </w:pPr>
-      <w:bookmarkStart w:id="3" w:name="_Toc497384532"/>
+      <w:bookmarkStart w:id="2" w:name="_Toc497384532"/>
       <w:r>
         <w:t>Coding Conventions</w:t>
       </w:r>
-      <w:bookmarkEnd w:id="3"/>
+      <w:bookmarkEnd w:id="2"/>
     </w:p>
     <w:p>
       <w:r>
@@ -2556,7 +2554,7 @@
       <w:pPr>
         <w:pStyle w:val="Heading1"/>
       </w:pPr>
-      <w:bookmarkStart w:id="4" w:name="_Toc497384533"/>
+      <w:bookmarkStart w:id="3" w:name="_Toc497384533"/>
       <w:r>
         <w:t>L</w:t>
       </w:r>
@@ -2569,88 +2567,88 @@
       <w:r>
         <w:t>rganization</w:t>
       </w:r>
+      <w:bookmarkEnd w:id="3"/>
+    </w:p>
+    <w:p>
+      <w:r>
+        <w:t>Most of the LP functionality is</w:t>
+      </w:r>
+      <w:r>
+        <w:t xml:space="preserve"> defined</w:t>
+      </w:r>
+      <w:r>
+        <w:t xml:space="preserve"> in three Python modules (.</w:t>
+      </w:r>
+      <w:proofErr w:type="spellStart"/>
+      <w:r>
+        <w:t>py</w:t>
+      </w:r>
+      <w:proofErr w:type="spellEnd"/>
+      <w:r>
+        <w:t xml:space="preserve"> files). LP is called by ArcGIS from the Linkage Mapper toolbox, which is defined in two additional files.</w:t>
+      </w:r>
+    </w:p>
+    <w:p/>
+    <w:p>
+      <w:r>
+        <w:t>ArcGIS is flexible with regards to the installation location of custom toolboxes like Linkage Mapper. However, Linkage Mapper expects all .</w:t>
+      </w:r>
+      <w:proofErr w:type="spellStart"/>
+      <w:r>
+        <w:t>py</w:t>
+      </w:r>
+      <w:proofErr w:type="spellEnd"/>
+      <w:r>
+        <w:t xml:space="preserve"> files to be in a subdirectory called “scripts”.</w:t>
+      </w:r>
+    </w:p>
+    <w:p/>
+    <w:p>
+      <w:pPr>
+        <w:pStyle w:val="Heading2"/>
+      </w:pPr>
+      <w:bookmarkStart w:id="4" w:name="_Toc497384534"/>
+      <w:r>
+        <w:t>lp_settings.py</w:t>
+      </w:r>
       <w:bookmarkEnd w:id="4"/>
     </w:p>
     <w:p>
-      <w:r>
-        <w:t>Most of the LP functionality is</w:t>
-      </w:r>
-      <w:r>
-        <w:t xml:space="preserve"> defined</w:t>
-      </w:r>
-      <w:r>
-        <w:t xml:space="preserve"> in three Python modules (.</w:t>
-      </w:r>
-      <w:proofErr w:type="spellStart"/>
-      <w:r>
-        <w:t>py</w:t>
-      </w:r>
-      <w:proofErr w:type="spellEnd"/>
-      <w:r>
-        <w:t xml:space="preserve"> files). LP is called by ArcGIS from the Linkage Mapper toolbox, which is defined in two additional files.</w:t>
-      </w:r>
-    </w:p>
-    <w:p/>
-    <w:p>
-      <w:r>
-        <w:t>ArcGIS is flexible with regards to the installation location of custom toolboxes like Linkage Mapper. However, Linkage Mapper expects all .</w:t>
-      </w:r>
-      <w:proofErr w:type="spellStart"/>
-      <w:r>
-        <w:t>py</w:t>
-      </w:r>
-      <w:proofErr w:type="spellEnd"/>
-      <w:r>
-        <w:t xml:space="preserve"> files to be in a subdirectory called “scripts”.</w:t>
-      </w:r>
-    </w:p>
-    <w:p/>
+      <w:pPr>
+        <w:rPr>
+          <w:lang w:val="en-CA"/>
+        </w:rPr>
+      </w:pPr>
+      <w:r>
+        <w:t xml:space="preserve">A module containing </w:t>
+      </w:r>
+      <w:r>
+        <w:t>“c</w:t>
+      </w:r>
+      <w:r>
+        <w:t>onstants</w:t>
+      </w:r>
+      <w:r>
+        <w:t>”</w:t>
+      </w:r>
+      <w:r>
+        <w:t xml:space="preserve"> representing advanced LP settings</w:t>
+      </w:r>
+      <w:r>
+        <w:rPr>
+          <w:lang w:val="en-CA"/>
+        </w:rPr>
+        <w:t>/parameters that are not included in the tool dialog.</w:t>
+      </w:r>
+    </w:p>
     <w:p>
       <w:pPr>
         <w:pStyle w:val="Heading2"/>
-      </w:pPr>
-      <w:bookmarkStart w:id="5" w:name="_Toc497384534"/>
-      <w:r>
-        <w:t>lp_settings.py</w:t>
-      </w:r>
-      <w:bookmarkEnd w:id="5"/>
-    </w:p>
-    <w:p>
-      <w:pPr>
         <w:rPr>
           <w:lang w:val="en-CA"/>
         </w:rPr>
       </w:pPr>
-      <w:r>
-        <w:t xml:space="preserve">A module containing </w:t>
-      </w:r>
-      <w:r>
-        <w:t>“c</w:t>
-      </w:r>
-      <w:r>
-        <w:t>onstants</w:t>
-      </w:r>
-      <w:r>
-        <w:t>”</w:t>
-      </w:r>
-      <w:r>
-        <w:t xml:space="preserve"> representing advanced LP settings</w:t>
-      </w:r>
-      <w:r>
-        <w:rPr>
-          <w:lang w:val="en-CA"/>
-        </w:rPr>
-        <w:t>/parameters that are not included in the tool dialog.</w:t>
-      </w:r>
-    </w:p>
-    <w:p>
-      <w:pPr>
-        <w:pStyle w:val="Heading2"/>
-        <w:rPr>
-          <w:lang w:val="en-CA"/>
-        </w:rPr>
-      </w:pPr>
-      <w:bookmarkStart w:id="6" w:name="_Toc497384535"/>
+      <w:bookmarkStart w:id="5" w:name="_Toc497384535"/>
       <w:r>
         <w:rPr>
           <w:lang w:val="en-CA"/>
@@ -2658,7 +2656,7 @@
         <w:lastRenderedPageBreak/>
         <w:t>lp_config.py</w:t>
       </w:r>
-      <w:bookmarkEnd w:id="6"/>
+      <w:bookmarkEnd w:id="5"/>
     </w:p>
     <w:p>
       <w:pPr>
@@ -2794,14 +2792,14 @@
           <w:lang w:val="en-CA"/>
         </w:rPr>
       </w:pPr>
-      <w:bookmarkStart w:id="7" w:name="_Toc497384536"/>
+      <w:bookmarkStart w:id="6" w:name="_Toc497384536"/>
       <w:r>
         <w:rPr>
           <w:lang w:val="en-CA"/>
         </w:rPr>
         <w:t>lp_main.py</w:t>
       </w:r>
-      <w:bookmarkEnd w:id="7"/>
+      <w:bookmarkEnd w:id="6"/>
     </w:p>
     <w:p>
       <w:r>
@@ -3098,14 +3096,14 @@
           <w:lang w:val="en-CA"/>
         </w:rPr>
       </w:pPr>
-      <w:bookmarkStart w:id="8" w:name="_Toc497384537"/>
+      <w:bookmarkStart w:id="7" w:name="_Toc497384537"/>
       <w:r>
         <w:rPr>
           <w:lang w:val="en-CA"/>
         </w:rPr>
         <w:t>Linkage Mapper Arc10.tbx</w:t>
       </w:r>
-      <w:bookmarkEnd w:id="8"/>
+      <w:bookmarkEnd w:id="7"/>
     </w:p>
     <w:p>
       <w:pPr>
@@ -3409,58 +3407,58 @@
           <w:lang w:val="en-CA"/>
         </w:rPr>
       </w:pPr>
-      <w:bookmarkStart w:id="9" w:name="_Toc497384538"/>
+      <w:bookmarkStart w:id="8" w:name="_Toc497384538"/>
       <w:r>
         <w:rPr>
           <w:lang w:val="en-CA"/>
         </w:rPr>
         <w:t>LmDlgContent.xsl</w:t>
       </w:r>
+      <w:bookmarkEnd w:id="8"/>
+    </w:p>
+    <w:p>
+      <w:pPr>
+        <w:rPr>
+          <w:lang w:val="en-CA"/>
+        </w:rPr>
+      </w:pPr>
+      <w:r>
+        <w:rPr>
+          <w:lang w:val="en-CA"/>
+        </w:rPr>
+        <w:t xml:space="preserve">This file defines the stylesheet used by the Build Network and Map Linkages tool and the Linkage Priority tool. It facilitates </w:t>
+      </w:r>
+      <w:r>
+        <w:rPr>
+          <w:lang w:val="en-CA"/>
+        </w:rPr>
+        <w:t>group</w:t>
+      </w:r>
+      <w:r>
+        <w:rPr>
+          <w:lang w:val="en-CA"/>
+        </w:rPr>
+        <w:t xml:space="preserve"> labeling and nesting of parameters in the tool dialog.</w:t>
+      </w:r>
+    </w:p>
+    <w:p>
+      <w:pPr>
+        <w:rPr>
+          <w:lang w:val="en-CA"/>
+        </w:rPr>
+      </w:pPr>
+    </w:p>
+    <w:p>
+      <w:pPr>
+        <w:pStyle w:val="Heading1"/>
+      </w:pPr>
+      <w:bookmarkStart w:id="9" w:name="_Ref493694110"/>
+      <w:bookmarkStart w:id="10" w:name="_Toc497384539"/>
+      <w:r>
+        <w:t>Geoprocessing Summary</w:t>
+      </w:r>
       <w:bookmarkEnd w:id="9"/>
-    </w:p>
-    <w:p>
-      <w:pPr>
-        <w:rPr>
-          <w:lang w:val="en-CA"/>
-        </w:rPr>
-      </w:pPr>
-      <w:r>
-        <w:rPr>
-          <w:lang w:val="en-CA"/>
-        </w:rPr>
-        <w:t xml:space="preserve">This file defines the stylesheet used by the Build Network and Map Linkages tool and the Linkage Priority tool. It facilitates </w:t>
-      </w:r>
-      <w:r>
-        <w:rPr>
-          <w:lang w:val="en-CA"/>
-        </w:rPr>
-        <w:t>group</w:t>
-      </w:r>
-      <w:r>
-        <w:rPr>
-          <w:lang w:val="en-CA"/>
-        </w:rPr>
-        <w:t xml:space="preserve"> labeling and nesting of parameters in the tool dialog.</w:t>
-      </w:r>
-    </w:p>
-    <w:p>
-      <w:pPr>
-        <w:rPr>
-          <w:lang w:val="en-CA"/>
-        </w:rPr>
-      </w:pPr>
-    </w:p>
-    <w:p>
-      <w:pPr>
-        <w:pStyle w:val="Heading1"/>
-      </w:pPr>
-      <w:bookmarkStart w:id="10" w:name="_Ref493694110"/>
-      <w:bookmarkStart w:id="11" w:name="_Toc497384539"/>
-      <w:r>
-        <w:t>Geoprocessing Summary</w:t>
-      </w:r>
       <w:bookmarkEnd w:id="10"/>
-      <w:bookmarkEnd w:id="11"/>
     </w:p>
     <w:p>
       <w:r>
@@ -3479,7 +3477,7 @@
         </w:numPr>
       </w:pPr>
       <w:r>
-        <w:t>Check that LM in the same Project Directory successfully finished Steps 3, 4 and 5, and terminate if issues</w:t>
+        <w:t>Check that LM in the same Project Directory successfully finished Steps 3 and 5, and terminate if issues</w:t>
       </w:r>
     </w:p>
     <w:p>
@@ -3870,19 +3868,7 @@
         </w:numPr>
       </w:pPr>
       <w:r>
-        <w:t xml:space="preserve">[Optional] </w:t>
-      </w:r>
-      <w:r>
-        <w:t>Current Flow Centrality</w:t>
-      </w:r>
-      <w:r>
-        <w:t xml:space="preserve"> value</w:t>
-      </w:r>
-      <w:r>
-        <w:t xml:space="preserve"> (from Centrality Mapper)</w:t>
-      </w:r>
-      <w:r>
-        <w:t xml:space="preserve">: </w:t>
+        <w:t xml:space="preserve">[Optional] Current Flow Centrality value (from Centrality Mapper): </w:t>
       </w:r>
       <w:proofErr w:type="spellStart"/>
       <w:r>
@@ -4149,7 +4135,7 @@
           <w:numId w:val="8"/>
         </w:numPr>
       </w:pPr>
-      <w:bookmarkStart w:id="12" w:name="_Hlk493798932"/>
+      <w:bookmarkStart w:id="11" w:name="_Hlk493798932"/>
       <w:r>
         <w:t>Complete calculations for each corridor</w:t>
       </w:r>
@@ -4165,7 +4151,7 @@
         <w:t>[Optional] Add and calculate attributes of the Core Pairs table</w:t>
       </w:r>
     </w:p>
-    <w:bookmarkEnd w:id="12"/>
+    <w:bookmarkEnd w:id="11"/>
     <w:p>
       <w:pPr>
         <w:numPr>
@@ -4189,7 +4175,7 @@
           <w:numId w:val="8"/>
         </w:numPr>
       </w:pPr>
-      <w:bookmarkStart w:id="13" w:name="_Hlk493798943"/>
+      <w:bookmarkStart w:id="12" w:name="_Hlk493798943"/>
       <w:r>
         <w:t>C</w:t>
       </w:r>
@@ -4224,7 +4210,7 @@
         <w:t xml:space="preserve"> raster for each corridor</w:t>
       </w:r>
     </w:p>
-    <w:bookmarkEnd w:id="13"/>
+    <w:bookmarkEnd w:id="12"/>
     <w:p>
       <w:pPr>
         <w:numPr>
@@ -4403,7 +4389,7 @@
           <w:numId w:val="8"/>
         </w:numPr>
       </w:pPr>
-      <w:bookmarkStart w:id="14" w:name="_Hlk493799631"/>
+      <w:bookmarkStart w:id="13" w:name="_Hlk493799631"/>
       <w:r>
         <w:t xml:space="preserve">Create overall result </w:t>
       </w:r>
@@ -4452,7 +4438,7 @@
         <w:t xml:space="preserve"> raster</w:t>
       </w:r>
     </w:p>
-    <w:bookmarkEnd w:id="14"/>
+    <w:bookmarkEnd w:id="13"/>
     <w:p>
       <w:pPr>
         <w:numPr>
@@ -4514,7 +4500,7 @@
           <w:numId w:val="8"/>
         </w:numPr>
       </w:pPr>
-      <w:bookmarkStart w:id="15" w:name="_Hlk493799657"/>
+      <w:bookmarkStart w:id="14" w:name="_Hlk493799657"/>
       <w:r>
         <w:t xml:space="preserve">Clip </w:t>
       </w:r>
@@ -4621,7 +4607,7 @@
         <w:t xml:space="preserve"> raster</w:t>
       </w:r>
     </w:p>
-    <w:bookmarkEnd w:id="15"/>
+    <w:bookmarkEnd w:id="14"/>
     <w:p>
       <w:pPr>
         <w:numPr>
@@ -4662,8 +4648,8 @@
       <w:pPr>
         <w:pStyle w:val="Heading1"/>
       </w:pPr>
-      <w:bookmarkStart w:id="16" w:name="_Ref493692917"/>
-      <w:bookmarkStart w:id="17" w:name="_Toc497384540"/>
+      <w:bookmarkStart w:id="15" w:name="_Ref493692917"/>
+      <w:bookmarkStart w:id="16" w:name="_Toc497384540"/>
       <w:r>
         <w:t xml:space="preserve">LP </w:t>
       </w:r>
@@ -4673,18 +4659,18 @@
       <w:r>
         <w:t>Functions</w:t>
       </w:r>
+      <w:bookmarkEnd w:id="15"/>
       <w:bookmarkEnd w:id="16"/>
+    </w:p>
+    <w:p>
+      <w:pPr>
+        <w:pStyle w:val="Heading2"/>
+      </w:pPr>
+      <w:bookmarkStart w:id="17" w:name="_Toc497384541"/>
+      <w:r>
+        <w:t>lp_config.py</w:t>
+      </w:r>
       <w:bookmarkEnd w:id="17"/>
-    </w:p>
-    <w:p>
-      <w:pPr>
-        <w:pStyle w:val="Heading2"/>
-      </w:pPr>
-      <w:bookmarkStart w:id="18" w:name="_Toc497384541"/>
-      <w:r>
-        <w:t>lp_config.py</w:t>
-      </w:r>
-      <w:bookmarkEnd w:id="18"/>
     </w:p>
     <w:p>
       <w:pPr>
@@ -4911,11 +4897,11 @@
       <w:pPr>
         <w:pStyle w:val="Heading2"/>
       </w:pPr>
-      <w:bookmarkStart w:id="19" w:name="_Toc497384542"/>
+      <w:bookmarkStart w:id="18" w:name="_Toc497384542"/>
       <w:r>
         <w:t>lp_main.py</w:t>
       </w:r>
-      <w:bookmarkEnd w:id="19"/>
+      <w:bookmarkEnd w:id="18"/>
     </w:p>
     <w:p>
       <w:pPr>
@@ -6645,7 +6631,12 @@
     </w:p>
     <w:p>
       <w:r>
-        <w:t xml:space="preserve">    # check that LM finished with steps 3, 4 and 5</w:t>
+        <w:t xml:space="preserve">    # check that LM finished with steps 3</w:t>
+      </w:r>
+      <w:bookmarkStart w:id="19" w:name="_GoBack"/>
+      <w:bookmarkEnd w:id="19"/>
+      <w:r>
+        <w:t xml:space="preserve"> and 5</w:t>
       </w:r>
     </w:p>
     <w:p>
@@ -7842,7 +7833,7 @@
         <w:rStyle w:val="PageNumber"/>
         <w:noProof/>
       </w:rPr>
-      <w:t>10</w:t>
+      <w:t>1</w:t>
     </w:r>
     <w:r>
       <w:rPr>
@@ -10441,7 +10432,7 @@
 </file>
 
 <file path=customXml/itemProps1.xml><?xml version="1.0" encoding="utf-8"?>
-<ds:datastoreItem xmlns:ds="http://schemas.openxmlformats.org/officeDocument/2006/customXml" ds:itemID="{BBC1AC40-A109-44DE-8F83-37748AA0B9C7}">
+<ds:datastoreItem xmlns:ds="http://schemas.openxmlformats.org/officeDocument/2006/customXml" ds:itemID="{D2A0B8FF-0651-4091-B0C3-E91C3E9FD7A0}">
   <ds:schemaRefs>
     <ds:schemaRef ds:uri="http://schemas.openxmlformats.org/officeDocument/2006/bibliography"/>
   </ds:schemaRefs>
@@ -10449,7 +10440,7 @@
 </file>
 
 <file path=customXml/itemProps2.xml><?xml version="1.0" encoding="utf-8"?>
-<ds:datastoreItem xmlns:ds="http://schemas.openxmlformats.org/officeDocument/2006/customXml" ds:itemID="{AB34BD8E-496A-4A50-B675-F793109DBEF0}">
+<ds:datastoreItem xmlns:ds="http://schemas.openxmlformats.org/officeDocument/2006/customXml" ds:itemID="{FBC35E74-08EF-4ADD-A725-9FE3CB6CFEA0}">
   <ds:schemaRefs>
     <ds:schemaRef ds:uri="http://schemas.openxmlformats.org/officeDocument/2006/bibliography"/>
   </ds:schemaRefs>

</xml_diff>